<commit_message>
Informe de avance miercoles 6/5
Modificaciones generales del informe de avance para la clase que viene
</commit_message>
<xml_diff>
--- a/Entregables/Informe de avance/Vigente/05.06.Informe de Avance.doc.docx
+++ b/Entregables/Informe de avance/Vigente/05.06.Informe de Avance.doc.docx
@@ -3,12 +3,6 @@
 <w:document xmlns:wpc="http://schemas.microsoft.com/office/word/2010/wordprocessingCanvas" xmlns:mc="http://schemas.openxmlformats.org/markup-compatibility/2006" xmlns:o="urn:schemas-microsoft-com:office:office" xmlns:r="http://schemas.openxmlformats.org/officeDocument/2006/relationships" xmlns:m="http://schemas.openxmlformats.org/officeDocument/2006/math" xmlns:v="urn:schemas-microsoft-com:vml" xmlns:wp14="http://schemas.microsoft.com/office/word/2010/wordprocessingDrawing" xmlns:wp="http://schemas.openxmlformats.org/drawingml/2006/wordprocessingDrawing" xmlns:w10="urn:schemas-microsoft-com:office:word" xmlns:w="http://schemas.openxmlformats.org/wordprocessingml/2006/main" xmlns:w14="http://schemas.microsoft.com/office/word/2010/wordml" xmlns:wpg="http://schemas.microsoft.com/office/word/2010/wordprocessingGroup" xmlns:wpi="http://schemas.microsoft.com/office/word/2010/wordprocessingInk" xmlns:wne="http://schemas.microsoft.com/office/word/2006/wordml" xmlns:wps="http://schemas.microsoft.com/office/word/2010/wordprocessingShape" mc:Ignorable="w14 wp14">
   <w:background w:color="FFFFFF"/>
   <w:body>
-    <w:p>
-      <w:pPr>
-        <w:pStyle w:val="Title"/>
-        <w:spacing w:before="240"/>
-      </w:pPr>
-    </w:p>
     <w:p>
       <w:pPr>
         <w:pStyle w:val="Title"/>
@@ -104,7 +98,19 @@
               <w:spacing w:after="120"/>
               <w:ind w:hanging="360"/>
               <w:jc w:val="both"/>
-            </w:pPr>
+              <w:rPr>
+                <w:sz w:val="22"/>
+                <w:szCs w:val="22"/>
+              </w:rPr>
+            </w:pPr>
+            <w:r>
+              <w:rPr>
+                <w:rFonts w:ascii="Arial" w:eastAsia="Arial" w:hAnsi="Arial" w:cs="Arial"/>
+                <w:sz w:val="22"/>
+                <w:szCs w:val="22"/>
+              </w:rPr>
+              <w:t>Acta del proyecto.</w:t>
+            </w:r>
           </w:p>
           <w:p/>
         </w:tc>
@@ -125,12 +131,132 @@
               <w:spacing w:after="120"/>
               <w:ind w:hanging="360"/>
               <w:jc w:val="both"/>
+              <w:rPr>
+                <w:sz w:val="22"/>
+                <w:szCs w:val="22"/>
+              </w:rPr>
             </w:pPr>
             <w:r>
               <w:rPr>
                 <w:rFonts w:ascii="Arial" w:eastAsia="Arial" w:hAnsi="Arial" w:cs="Arial"/>
+                <w:sz w:val="22"/>
+                <w:szCs w:val="22"/>
               </w:rPr>
               <w:t>Acta del proyecto.</w:t>
+            </w:r>
+          </w:p>
+          <w:p>
+            <w:pPr>
+              <w:keepLines/>
+              <w:numPr>
+                <w:ilvl w:val="0"/>
+                <w:numId w:val="2"/>
+              </w:numPr>
+              <w:spacing w:after="120"/>
+              <w:ind w:hanging="360"/>
+              <w:jc w:val="both"/>
+              <w:rPr>
+                <w:sz w:val="22"/>
+                <w:szCs w:val="22"/>
+              </w:rPr>
+            </w:pPr>
+            <w:r>
+              <w:rPr>
+                <w:sz w:val="22"/>
+                <w:szCs w:val="22"/>
+              </w:rPr>
+              <w:t>Matriz de Habilidades y Competencias.</w:t>
+            </w:r>
+          </w:p>
+          <w:p>
+            <w:pPr>
+              <w:keepLines/>
+              <w:numPr>
+                <w:ilvl w:val="0"/>
+                <w:numId w:val="2"/>
+              </w:numPr>
+              <w:spacing w:after="120"/>
+              <w:ind w:hanging="360"/>
+              <w:jc w:val="both"/>
+              <w:rPr>
+                <w:sz w:val="22"/>
+                <w:szCs w:val="22"/>
+              </w:rPr>
+            </w:pPr>
+            <w:r>
+              <w:rPr>
+                <w:sz w:val="22"/>
+                <w:szCs w:val="22"/>
+              </w:rPr>
+              <w:t>Matriz de Roles y Responsabilidades.</w:t>
+            </w:r>
+          </w:p>
+          <w:p>
+            <w:pPr>
+              <w:keepLines/>
+              <w:numPr>
+                <w:ilvl w:val="0"/>
+                <w:numId w:val="2"/>
+              </w:numPr>
+              <w:spacing w:after="120"/>
+              <w:ind w:hanging="360"/>
+              <w:jc w:val="both"/>
+              <w:rPr>
+                <w:sz w:val="22"/>
+                <w:szCs w:val="22"/>
+              </w:rPr>
+            </w:pPr>
+            <w:r>
+              <w:rPr>
+                <w:sz w:val="22"/>
+                <w:szCs w:val="22"/>
+              </w:rPr>
+              <w:t>Gestión de Riesgos</w:t>
+            </w:r>
+          </w:p>
+          <w:p>
+            <w:pPr>
+              <w:keepLines/>
+              <w:numPr>
+                <w:ilvl w:val="0"/>
+                <w:numId w:val="2"/>
+              </w:numPr>
+              <w:spacing w:after="120"/>
+              <w:ind w:hanging="360"/>
+              <w:jc w:val="both"/>
+              <w:rPr>
+                <w:sz w:val="22"/>
+                <w:szCs w:val="22"/>
+              </w:rPr>
+            </w:pPr>
+            <w:r>
+              <w:rPr>
+                <w:sz w:val="22"/>
+                <w:szCs w:val="22"/>
+              </w:rPr>
+              <w:t>Matriz de Comunicación</w:t>
+            </w:r>
+          </w:p>
+          <w:p>
+            <w:pPr>
+              <w:keepLines/>
+              <w:numPr>
+                <w:ilvl w:val="0"/>
+                <w:numId w:val="2"/>
+              </w:numPr>
+              <w:spacing w:after="120"/>
+              <w:ind w:hanging="360"/>
+              <w:jc w:val="both"/>
+            </w:pPr>
+            <w:r>
+              <w:rPr>
+                <w:sz w:val="22"/>
+                <w:szCs w:val="22"/>
+              </w:rPr>
+              <w:t>Estructura de descomposición del trabajo</w:t>
+            </w:r>
+            <w:r>
+              <w:t>.</w:t>
             </w:r>
           </w:p>
           <w:p>
@@ -201,52 +327,25 @@
               </w:numPr>
               <w:spacing w:after="120"/>
               <w:ind w:hanging="360"/>
-            </w:pPr>
-            <w:r>
               <w:rPr>
                 <w:rFonts w:ascii="Arial" w:eastAsia="Arial" w:hAnsi="Arial" w:cs="Arial"/>
-              </w:rPr>
-              <w:t xml:space="preserve">Estructura de </w:t>
-            </w:r>
-            <w:proofErr w:type="spellStart"/>
+                <w:sz w:val="22"/>
+                <w:szCs w:val="22"/>
+              </w:rPr>
+            </w:pPr>
             <w:r>
               <w:rPr>
                 <w:rFonts w:ascii="Arial" w:eastAsia="Arial" w:hAnsi="Arial" w:cs="Arial"/>
-              </w:rPr>
-              <w:t>descomposicion</w:t>
-            </w:r>
-            <w:proofErr w:type="spellEnd"/>
+                <w:sz w:val="22"/>
+                <w:szCs w:val="22"/>
+              </w:rPr>
+              <w:t>Descripción</w:t>
+            </w:r>
             <w:r>
               <w:rPr>
                 <w:rFonts w:ascii="Arial" w:eastAsia="Arial" w:hAnsi="Arial" w:cs="Arial"/>
-              </w:rPr>
-              <w:t xml:space="preserve"> del trabajo.</w:t>
-            </w:r>
-          </w:p>
-          <w:p>
-            <w:pPr>
-              <w:keepLines/>
-              <w:numPr>
-                <w:ilvl w:val="0"/>
-                <w:numId w:val="3"/>
-              </w:numPr>
-              <w:spacing w:after="120"/>
-              <w:ind w:hanging="360"/>
-              <w:rPr>
-                <w:rFonts w:ascii="Arial" w:eastAsia="Arial" w:hAnsi="Arial" w:cs="Arial"/>
-              </w:rPr>
-            </w:pPr>
-            <w:proofErr w:type="spellStart"/>
-            <w:r>
-              <w:rPr>
-                <w:rFonts w:ascii="Arial" w:eastAsia="Arial" w:hAnsi="Arial" w:cs="Arial"/>
-              </w:rPr>
-              <w:t>Descripcion</w:t>
-            </w:r>
-            <w:proofErr w:type="spellEnd"/>
-            <w:r>
-              <w:rPr>
-                <w:rFonts w:ascii="Arial" w:eastAsia="Arial" w:hAnsi="Arial" w:cs="Arial"/>
+                <w:sz w:val="22"/>
+                <w:szCs w:val="22"/>
               </w:rPr>
               <w:t xml:space="preserve"> de casos de uso.</w:t>
             </w:r>
@@ -326,6 +425,14 @@
     <w:p/>
     <w:p/>
     <w:p/>
+    <w:p>
+      <w:pPr>
+        <w:pStyle w:val="Title"/>
+        <w:rPr>
+          <w:sz w:val="28"/>
+        </w:rPr>
+      </w:pPr>
+    </w:p>
     <w:p>
       <w:pPr>
         <w:pStyle w:val="Title"/>
@@ -415,20 +522,9 @@
           <w:p>
             <w:pPr>
               <w:keepLines/>
-              <w:numPr>
-                <w:ilvl w:val="0"/>
-                <w:numId w:val="2"/>
-              </w:numPr>
               <w:spacing w:after="120"/>
-              <w:ind w:hanging="360"/>
               <w:jc w:val="both"/>
             </w:pPr>
-            <w:r>
-              <w:rPr>
-                <w:rFonts w:ascii="Arial" w:eastAsia="Arial" w:hAnsi="Arial" w:cs="Arial"/>
-              </w:rPr>
-              <w:t>&lt;listado de problemas&gt;.</w:t>
-            </w:r>
           </w:p>
         </w:tc>
         <w:tc>
@@ -445,18 +541,6 @@
               <w:ind w:left="175"/>
               <w:jc w:val="both"/>
             </w:pPr>
-            <w:r>
-              <w:rPr>
-                <w:rFonts w:ascii="Arial" w:eastAsia="Arial" w:hAnsi="Arial" w:cs="Arial"/>
-              </w:rPr>
-              <w:t>&lt;</w:t>
-            </w:r>
-            <w:r>
-              <w:rPr>
-                <w:rFonts w:ascii="Arial" w:eastAsia="Arial" w:hAnsi="Arial" w:cs="Arial"/>
-              </w:rPr>
-              <w:t>comentarios, detalles del problema y resolución del mismo&gt;</w:t>
-            </w:r>
           </w:p>
         </w:tc>
       </w:tr>
@@ -476,20 +560,49 @@
         <w:pStyle w:val="Title"/>
       </w:pPr>
     </w:p>
-    <w:p/>
-    <w:p/>
     <w:p>
       <w:pPr>
         <w:pStyle w:val="Title"/>
         <w:jc w:val="left"/>
-      </w:pPr>
-      <w:r>
         <w:rPr>
           <w:rFonts w:ascii="Arial Black" w:eastAsia="Arial Black" w:hAnsi="Arial Black" w:cs="Arial Black"/>
           <w:b w:val="0"/>
           <w:i/>
           <w:sz w:val="28"/>
         </w:rPr>
+      </w:pPr>
+    </w:p>
+    <w:p>
+      <w:pPr>
+        <w:rPr>
+          <w:rFonts w:ascii="Arial Black" w:eastAsia="Arial Black" w:hAnsi="Arial Black" w:cs="Arial Black"/>
+          <w:i/>
+          <w:sz w:val="28"/>
+        </w:rPr>
+      </w:pPr>
+      <w:r>
+        <w:rPr>
+          <w:rFonts w:ascii="Arial Black" w:eastAsia="Arial Black" w:hAnsi="Arial Black" w:cs="Arial Black"/>
+          <w:b/>
+          <w:i/>
+          <w:sz w:val="28"/>
+        </w:rPr>
+        <w:br w:type="page"/>
+      </w:r>
+    </w:p>
+    <w:p>
+      <w:pPr>
+        <w:pStyle w:val="Title"/>
+        <w:jc w:val="left"/>
+      </w:pPr>
+      <w:r>
+        <w:rPr>
+          <w:rFonts w:ascii="Arial Black" w:eastAsia="Arial Black" w:hAnsi="Arial Black" w:cs="Arial Black"/>
+          <w:b w:val="0"/>
+          <w:i/>
+          <w:sz w:val="28"/>
+        </w:rPr>
+        <w:lastRenderedPageBreak/>
         <w:t xml:space="preserve">Observaciones: </w:t>
       </w:r>
       <w:r>
@@ -678,14 +791,20 @@
           <w:sz w:val="28"/>
         </w:rPr>
       </w:pPr>
+    </w:p>
+    <w:p>
+      <w:pPr>
+        <w:pStyle w:val="Title"/>
+        <w:rPr>
+          <w:sz w:val="28"/>
+        </w:rPr>
+      </w:pPr>
       <w:r>
         <w:rPr>
           <w:sz w:val="28"/>
         </w:rPr>
         <w:t>Integrantes – Año 2015</w:t>
       </w:r>
-      <w:bookmarkStart w:id="0" w:name="_GoBack"/>
-      <w:bookmarkEnd w:id="0"/>
     </w:p>
     <w:p/>
     <w:tbl>
@@ -860,9 +979,6 @@
               <w:spacing w:after="120"/>
               <w:ind w:left="175"/>
             </w:pPr>
-            <w:r>
-              <w:t>P</w:t>
-            </w:r>
           </w:p>
         </w:tc>
       </w:tr>
@@ -938,9 +1054,6 @@
               <w:spacing w:after="120"/>
               <w:ind w:left="175"/>
             </w:pPr>
-            <w:r>
-              <w:t>P</w:t>
-            </w:r>
           </w:p>
         </w:tc>
       </w:tr>
@@ -1018,9 +1131,6 @@
               <w:spacing w:after="120"/>
               <w:ind w:left="175"/>
             </w:pPr>
-            <w:r>
-              <w:t>P</w:t>
-            </w:r>
           </w:p>
         </w:tc>
       </w:tr>
@@ -1097,9 +1207,6 @@
               <w:spacing w:after="120"/>
               <w:ind w:left="175"/>
             </w:pPr>
-            <w:r>
-              <w:t>P</w:t>
-            </w:r>
           </w:p>
         </w:tc>
       </w:tr>
@@ -1160,7 +1267,21 @@
       <w:pPr>
         <w:pStyle w:val="Title"/>
         <w:jc w:val="left"/>
-      </w:pPr>
+        <w:rPr>
+          <w:rFonts w:ascii="Arial Black" w:eastAsia="Arial Black" w:hAnsi="Arial Black" w:cs="Arial Black"/>
+          <w:b w:val="0"/>
+          <w:i/>
+          <w:sz w:val="28"/>
+        </w:rPr>
+      </w:pPr>
+    </w:p>
+    <w:p>
+      <w:pPr>
+        <w:pStyle w:val="Title"/>
+        <w:jc w:val="left"/>
+      </w:pPr>
+      <w:bookmarkStart w:id="0" w:name="_GoBack"/>
+      <w:bookmarkEnd w:id="0"/>
       <w:r>
         <w:rPr>
           <w:rFonts w:ascii="Arial Black" w:eastAsia="Arial Black" w:hAnsi="Arial Black" w:cs="Arial Black"/>
@@ -1191,18 +1312,8 @@
           <w:i/>
           <w:sz w:val="22"/>
         </w:rPr>
-        <w:t xml:space="preserve">Lic. Carlos </w:t>
+        <w:t>Dra. Inés Casanovas</w:t>
       </w:r>
-      <w:proofErr w:type="spellStart"/>
-      <w:r>
-        <w:rPr>
-          <w:rFonts w:ascii="Arial" w:eastAsia="Arial" w:hAnsi="Arial" w:cs="Arial"/>
-          <w:i/>
-          <w:sz w:val="22"/>
-        </w:rPr>
-        <w:t>Tomassino</w:t>
-      </w:r>
-      <w:proofErr w:type="spellEnd"/>
     </w:p>
     <w:p>
       <w:pPr>
@@ -1237,7 +1348,7 @@
           <w:i/>
           <w:sz w:val="22"/>
         </w:rPr>
-        <w:t>Profesor a cargo del proyecto: “</w:t>
+        <w:t>Profesor a cargo del proyecto:</w:t>
       </w:r>
       <w:r>
         <w:rPr>
@@ -1245,8 +1356,36 @@
           <w:i/>
           <w:sz w:val="22"/>
         </w:rPr>
-        <w:t>Nombre del Ayudante a Cargo del Proyecto”</w:t>
+        <w:t xml:space="preserve"> Ing. Federico </w:t>
       </w:r>
+      <w:proofErr w:type="spellStart"/>
+      <w:r>
+        <w:rPr>
+          <w:rFonts w:ascii="Arial" w:eastAsia="Arial" w:hAnsi="Arial" w:cs="Arial"/>
+          <w:i/>
+          <w:sz w:val="22"/>
+        </w:rPr>
+        <w:t>Casuseslu</w:t>
+      </w:r>
+      <w:proofErr w:type="spellEnd"/>
+      <w:r>
+        <w:rPr>
+          <w:rFonts w:ascii="Arial" w:eastAsia="Arial" w:hAnsi="Arial" w:cs="Arial"/>
+          <w:i/>
+          <w:sz w:val="22"/>
+        </w:rPr>
+        <w:t xml:space="preserve">, Ing. Nicolás </w:t>
+      </w:r>
+      <w:proofErr w:type="spellStart"/>
+      <w:r>
+        <w:rPr>
+          <w:rFonts w:ascii="Arial" w:eastAsia="Arial" w:hAnsi="Arial" w:cs="Arial"/>
+          <w:i/>
+          <w:sz w:val="22"/>
+        </w:rPr>
+        <w:t>Rodriguez</w:t>
+      </w:r>
+      <w:proofErr w:type="spellEnd"/>
     </w:p>
     <w:p>
       <w:pPr>
@@ -1340,7 +1479,7 @@
       <w:rPr>
         <w:noProof/>
       </w:rPr>
-      <w:t>2</w:t>
+      <w:t>1</w:t>
     </w:r>
     <w:r>
       <w:fldChar w:fldCharType="end"/>
@@ -1380,57 +1519,52 @@
 
 <file path=word/header1.xml><?xml version="1.0" encoding="utf-8"?>
 <w:hdr xmlns:wpc="http://schemas.microsoft.com/office/word/2010/wordprocessingCanvas" xmlns:mc="http://schemas.openxmlformats.org/markup-compatibility/2006" xmlns:o="urn:schemas-microsoft-com:office:office" xmlns:r="http://schemas.openxmlformats.org/officeDocument/2006/relationships" xmlns:m="http://schemas.openxmlformats.org/officeDocument/2006/math" xmlns:v="urn:schemas-microsoft-com:vml" xmlns:wp14="http://schemas.microsoft.com/office/word/2010/wordprocessingDrawing" xmlns:wp="http://schemas.openxmlformats.org/drawingml/2006/wordprocessingDrawing" xmlns:w10="urn:schemas-microsoft-com:office:word" xmlns:w="http://schemas.openxmlformats.org/wordprocessingml/2006/main" xmlns:w14="http://schemas.microsoft.com/office/word/2010/wordml" xmlns:wpg="http://schemas.microsoft.com/office/word/2010/wordprocessingGroup" xmlns:wpi="http://schemas.microsoft.com/office/word/2010/wordprocessingInk" xmlns:wne="http://schemas.microsoft.com/office/word/2006/wordml" xmlns:wps="http://schemas.microsoft.com/office/word/2010/wordprocessingShape" mc:Ignorable="w14 wp14">
-  <w:p>
-    <w:pPr>
-      <w:spacing w:line="276" w:lineRule="auto"/>
-    </w:pPr>
-  </w:p>
   <w:tbl>
     <w:tblPr>
       <w:tblStyle w:val="a2"/>
-      <w:tblW w:w="10188" w:type="dxa"/>
-      <w:tblInd w:w="-108" w:type="dxa"/>
+      <w:tblW w:w="9330" w:type="dxa"/>
       <w:tblBorders>
-        <w:top w:val="single" w:sz="6" w:space="0" w:color="000000"/>
-        <w:left w:val="single" w:sz="6" w:space="0" w:color="000000"/>
-        <w:bottom w:val="single" w:sz="6" w:space="0" w:color="000000"/>
-        <w:right w:val="single" w:sz="6" w:space="0" w:color="000000"/>
-        <w:insideH w:val="single" w:sz="6" w:space="0" w:color="000000"/>
-        <w:insideV w:val="single" w:sz="6" w:space="0" w:color="000000"/>
+        <w:top w:val="single" w:sz="8" w:space="0" w:color="000000"/>
+        <w:left w:val="single" w:sz="8" w:space="0" w:color="000000"/>
+        <w:bottom w:val="single" w:sz="8" w:space="0" w:color="000000"/>
+        <w:right w:val="single" w:sz="8" w:space="0" w:color="000000"/>
+        <w:insideH w:val="single" w:sz="8" w:space="0" w:color="000000"/>
+        <w:insideV w:val="single" w:sz="8" w:space="0" w:color="000000"/>
       </w:tblBorders>
       <w:tblLayout w:type="fixed"/>
-      <w:tblLook w:val="0000" w:firstRow="0" w:lastRow="0" w:firstColumn="0" w:lastColumn="0" w:noHBand="0" w:noVBand="0"/>
+      <w:tblLook w:val="0600" w:firstRow="0" w:lastRow="0" w:firstColumn="0" w:lastColumn="0" w:noHBand="1" w:noVBand="1"/>
     </w:tblPr>
     <w:tblGrid>
-      <w:gridCol w:w="1821"/>
-      <w:gridCol w:w="3278"/>
-      <w:gridCol w:w="3278"/>
-      <w:gridCol w:w="1811"/>
+      <w:gridCol w:w="2235"/>
+      <w:gridCol w:w="2925"/>
+      <w:gridCol w:w="2085"/>
+      <w:gridCol w:w="2085"/>
     </w:tblGrid>
     <w:tr>
       <w:trPr>
-        <w:trHeight w:val="340"/>
+        <w:trHeight w:val="480"/>
       </w:trPr>
       <w:tc>
         <w:tcPr>
-          <w:tcW w:w="1821" w:type="dxa"/>
+          <w:tcW w:w="2235" w:type="dxa"/>
           <w:vMerge w:val="restart"/>
-          <w:vAlign w:val="center"/>
+          <w:tcMar>
+            <w:top w:w="100" w:type="dxa"/>
+            <w:left w:w="100" w:type="dxa"/>
+            <w:bottom w:w="100" w:type="dxa"/>
+            <w:right w:w="100" w:type="dxa"/>
+          </w:tcMar>
         </w:tcPr>
         <w:p>
-          <w:pPr>
-            <w:spacing w:before="737"/>
-            <w:jc w:val="center"/>
-          </w:pPr>
           <w:r>
             <w:rPr>
               <w:noProof/>
             </w:rPr>
             <w:drawing>
-              <wp:inline distT="114300" distB="114300" distL="114300" distR="114300">
-                <wp:extent cx="1009650" cy="863600"/>
+              <wp:inline distT="114300" distB="114300" distL="114300" distR="114300" wp14:anchorId="3692C74F" wp14:editId="37F4E1EA">
+                <wp:extent cx="1276350" cy="1092200"/>
                 <wp:effectExtent l="0" t="0" r="0" b="0"/>
-                <wp:docPr id="1" name="image01.jpg" descr="frba2011.jpg"/>
+                <wp:docPr id="2" name="image01.jpg" descr="frba2011.jpg"/>
                 <wp:cNvGraphicFramePr/>
                 <a:graphic xmlns:a="http://schemas.openxmlformats.org/drawingml/2006/main">
                   <a:graphicData uri="http://schemas.openxmlformats.org/drawingml/2006/picture">
@@ -1449,7 +1583,7 @@
                       <pic:spPr>
                         <a:xfrm>
                           <a:off x="0" y="0"/>
-                          <a:ext cx="1009650" cy="863600"/>
+                          <a:ext cx="1276350" cy="1092200"/>
                         </a:xfrm>
                         <a:prstGeom prst="rect">
                           <a:avLst/>
@@ -1466,13 +1600,17 @@
       </w:tc>
       <w:tc>
         <w:tcPr>
-          <w:tcW w:w="6556" w:type="dxa"/>
+          <w:tcW w:w="5010" w:type="dxa"/>
           <w:gridSpan w:val="2"/>
-          <w:vAlign w:val="center"/>
+          <w:tcMar>
+            <w:top w:w="100" w:type="dxa"/>
+            <w:left w:w="100" w:type="dxa"/>
+            <w:bottom w:w="100" w:type="dxa"/>
+            <w:right w:w="100" w:type="dxa"/>
+          </w:tcMar>
         </w:tcPr>
         <w:p>
           <w:pPr>
-            <w:spacing w:before="737"/>
             <w:jc w:val="center"/>
           </w:pPr>
           <w:proofErr w:type="spellStart"/>
@@ -1495,47 +1633,48 @@
       </w:tc>
       <w:tc>
         <w:tcPr>
-          <w:tcW w:w="1811" w:type="dxa"/>
+          <w:tcW w:w="2085" w:type="dxa"/>
           <w:vMerge w:val="restart"/>
-          <w:vAlign w:val="center"/>
+          <w:tcMar>
+            <w:top w:w="100" w:type="dxa"/>
+            <w:left w:w="100" w:type="dxa"/>
+            <w:bottom w:w="100" w:type="dxa"/>
+            <w:right w:w="100" w:type="dxa"/>
+          </w:tcMar>
         </w:tcPr>
-        <w:p>
-          <w:pPr>
-            <w:tabs>
-              <w:tab w:val="left" w:pos="1135"/>
-            </w:tabs>
-            <w:spacing w:before="737"/>
-            <w:ind w:right="68"/>
-            <w:jc w:val="center"/>
-          </w:pPr>
-        </w:p>
+        <w:p/>
       </w:tc>
     </w:tr>
     <w:tr>
       <w:trPr>
-        <w:trHeight w:val="340"/>
+        <w:trHeight w:val="440"/>
       </w:trPr>
       <w:tc>
         <w:tcPr>
-          <w:tcW w:w="1821" w:type="dxa"/>
+          <w:tcW w:w="2235" w:type="dxa"/>
           <w:vMerge/>
-          <w:vAlign w:val="center"/>
+          <w:tcMar>
+            <w:top w:w="100" w:type="dxa"/>
+            <w:left w:w="100" w:type="dxa"/>
+            <w:bottom w:w="100" w:type="dxa"/>
+            <w:right w:w="100" w:type="dxa"/>
+          </w:tcMar>
+        </w:tcPr>
+        <w:p/>
+      </w:tc>
+      <w:tc>
+        <w:tcPr>
+          <w:tcW w:w="5010" w:type="dxa"/>
+          <w:gridSpan w:val="2"/>
+          <w:tcMar>
+            <w:top w:w="100" w:type="dxa"/>
+            <w:left w:w="100" w:type="dxa"/>
+            <w:bottom w:w="100" w:type="dxa"/>
+            <w:right w:w="100" w:type="dxa"/>
+          </w:tcMar>
         </w:tcPr>
         <w:p>
           <w:pPr>
-            <w:spacing w:before="737"/>
-          </w:pPr>
-        </w:p>
-      </w:tc>
-      <w:tc>
-        <w:tcPr>
-          <w:tcW w:w="6556" w:type="dxa"/>
-          <w:gridSpan w:val="2"/>
-          <w:vAlign w:val="center"/>
-        </w:tcPr>
-        <w:p>
-          <w:pPr>
-            <w:spacing w:before="737"/>
             <w:jc w:val="center"/>
           </w:pPr>
           <w:r>
@@ -1543,73 +1682,79 @@
               <w:rFonts w:ascii="Arial" w:eastAsia="Arial" w:hAnsi="Arial" w:cs="Arial"/>
               <w:b/>
             </w:rPr>
-            <w:t>INFORME DE AVANCE – “</w:t>
-          </w:r>
-          <w:r>
-            <w:rPr>
-              <w:rFonts w:ascii="Arial" w:eastAsia="Arial" w:hAnsi="Arial" w:cs="Arial"/>
-              <w:b/>
-            </w:rPr>
-            <w:t>AsociateYa.com</w:t>
-          </w:r>
-          <w:r>
-            <w:rPr>
-              <w:rFonts w:ascii="Arial" w:eastAsia="Arial" w:hAnsi="Arial" w:cs="Arial"/>
-              <w:b/>
-            </w:rPr>
-            <w:t>”</w:t>
+            <w:t>INFORME DE AVANCE – “AsociateYa.com”</w:t>
           </w:r>
         </w:p>
       </w:tc>
       <w:tc>
         <w:tcPr>
-          <w:tcW w:w="1811" w:type="dxa"/>
+          <w:tcW w:w="2085" w:type="dxa"/>
           <w:vMerge/>
-          <w:vAlign w:val="center"/>
+          <w:tcMar>
+            <w:top w:w="100" w:type="dxa"/>
+            <w:left w:w="100" w:type="dxa"/>
+            <w:bottom w:w="100" w:type="dxa"/>
+            <w:right w:w="100" w:type="dxa"/>
+          </w:tcMar>
         </w:tcPr>
-        <w:p>
-          <w:pPr>
-            <w:spacing w:before="737"/>
-          </w:pPr>
-        </w:p>
+        <w:p/>
       </w:tc>
     </w:tr>
     <w:tr>
       <w:trPr>
-        <w:trHeight w:val="260"/>
+        <w:trHeight w:val="440"/>
       </w:trPr>
       <w:tc>
         <w:tcPr>
-          <w:tcW w:w="1821" w:type="dxa"/>
+          <w:tcW w:w="2235" w:type="dxa"/>
           <w:vMerge/>
-          <w:vAlign w:val="center"/>
+          <w:tcMar>
+            <w:top w:w="100" w:type="dxa"/>
+            <w:left w:w="100" w:type="dxa"/>
+            <w:bottom w:w="100" w:type="dxa"/>
+            <w:right w:w="100" w:type="dxa"/>
+          </w:tcMar>
+        </w:tcPr>
+        <w:p/>
+      </w:tc>
+      <w:tc>
+        <w:tcPr>
+          <w:tcW w:w="2925" w:type="dxa"/>
+          <w:tcMar>
+            <w:top w:w="100" w:type="dxa"/>
+            <w:left w:w="100" w:type="dxa"/>
+            <w:bottom w:w="100" w:type="dxa"/>
+            <w:right w:w="100" w:type="dxa"/>
+          </w:tcMar>
         </w:tcPr>
         <w:p>
           <w:pPr>
-            <w:spacing w:before="737"/>
+            <w:jc w:val="center"/>
           </w:pPr>
         </w:p>
-      </w:tc>
-      <w:tc>
-        <w:tcPr>
-          <w:tcW w:w="3278" w:type="dxa"/>
-          <w:vAlign w:val="center"/>
-        </w:tcPr>
         <w:p>
           <w:pPr>
-            <w:spacing w:before="737"/>
             <w:jc w:val="center"/>
           </w:pPr>
         </w:p>
       </w:tc>
       <w:tc>
         <w:tcPr>
-          <w:tcW w:w="3278" w:type="dxa"/>
-          <w:vAlign w:val="center"/>
+          <w:tcW w:w="2085" w:type="dxa"/>
+          <w:tcMar>
+            <w:top w:w="100" w:type="dxa"/>
+            <w:left w:w="100" w:type="dxa"/>
+            <w:bottom w:w="100" w:type="dxa"/>
+            <w:right w:w="100" w:type="dxa"/>
+          </w:tcMar>
         </w:tcPr>
         <w:p>
           <w:pPr>
-            <w:spacing w:before="737"/>
+            <w:jc w:val="center"/>
+          </w:pPr>
+        </w:p>
+        <w:p>
+          <w:pPr>
             <w:jc w:val="center"/>
           </w:pPr>
           <w:r>
@@ -1617,21 +1762,29 @@
               <w:rFonts w:ascii="Arial" w:eastAsia="Arial" w:hAnsi="Arial" w:cs="Arial"/>
               <w:b/>
             </w:rPr>
-            <w:t>29/04/2015</w:t>
+            <w:t>05/06</w:t>
+          </w:r>
+          <w:r>
+            <w:rPr>
+              <w:rFonts w:ascii="Arial" w:eastAsia="Arial" w:hAnsi="Arial" w:cs="Arial"/>
+              <w:b/>
+            </w:rPr>
+            <w:t>/2015</w:t>
           </w:r>
         </w:p>
       </w:tc>
       <w:tc>
         <w:tcPr>
-          <w:tcW w:w="1811" w:type="dxa"/>
+          <w:tcW w:w="2085" w:type="dxa"/>
           <w:vMerge/>
-          <w:vAlign w:val="center"/>
+          <w:tcMar>
+            <w:top w:w="100" w:type="dxa"/>
+            <w:left w:w="100" w:type="dxa"/>
+            <w:bottom w:w="100" w:type="dxa"/>
+            <w:right w:w="100" w:type="dxa"/>
+          </w:tcMar>
         </w:tcPr>
-        <w:p>
-          <w:pPr>
-            <w:spacing w:before="737"/>
-          </w:pPr>
-        </w:p>
+        <w:p/>
       </w:tc>
     </w:tr>
   </w:tbl>
@@ -2422,6 +2575,48 @@
       <w:szCs w:val="16"/>
     </w:rPr>
   </w:style>
+  <w:style w:type="paragraph" w:styleId="Header">
+    <w:name w:val="header"/>
+    <w:basedOn w:val="Normal"/>
+    <w:link w:val="HeaderChar"/>
+    <w:uiPriority w:val="99"/>
+    <w:unhideWhenUsed/>
+    <w:rsid w:val="00F576F2"/>
+    <w:pPr>
+      <w:tabs>
+        <w:tab w:val="center" w:pos="4252"/>
+        <w:tab w:val="right" w:pos="8504"/>
+      </w:tabs>
+    </w:pPr>
+  </w:style>
+  <w:style w:type="character" w:customStyle="1" w:styleId="HeaderChar">
+    <w:name w:val="Header Char"/>
+    <w:basedOn w:val="DefaultParagraphFont"/>
+    <w:link w:val="Header"/>
+    <w:uiPriority w:val="99"/>
+    <w:rsid w:val="00F576F2"/>
+  </w:style>
+  <w:style w:type="paragraph" w:styleId="Footer">
+    <w:name w:val="footer"/>
+    <w:basedOn w:val="Normal"/>
+    <w:link w:val="FooterChar"/>
+    <w:uiPriority w:val="99"/>
+    <w:unhideWhenUsed/>
+    <w:rsid w:val="00F576F2"/>
+    <w:pPr>
+      <w:tabs>
+        <w:tab w:val="center" w:pos="4252"/>
+        <w:tab w:val="right" w:pos="8504"/>
+      </w:tabs>
+    </w:pPr>
+  </w:style>
+  <w:style w:type="character" w:customStyle="1" w:styleId="FooterChar">
+    <w:name w:val="Footer Char"/>
+    <w:basedOn w:val="DefaultParagraphFont"/>
+    <w:link w:val="Footer"/>
+    <w:uiPriority w:val="99"/>
+    <w:rsid w:val="00F576F2"/>
+  </w:style>
 </w:styles>
 </file>
 
@@ -2819,6 +3014,48 @@
       <w:sz w:val="16"/>
       <w:szCs w:val="16"/>
     </w:rPr>
+  </w:style>
+  <w:style w:type="paragraph" w:styleId="Header">
+    <w:name w:val="header"/>
+    <w:basedOn w:val="Normal"/>
+    <w:link w:val="HeaderChar"/>
+    <w:uiPriority w:val="99"/>
+    <w:unhideWhenUsed/>
+    <w:rsid w:val="00F576F2"/>
+    <w:pPr>
+      <w:tabs>
+        <w:tab w:val="center" w:pos="4252"/>
+        <w:tab w:val="right" w:pos="8504"/>
+      </w:tabs>
+    </w:pPr>
+  </w:style>
+  <w:style w:type="character" w:customStyle="1" w:styleId="HeaderChar">
+    <w:name w:val="Header Char"/>
+    <w:basedOn w:val="DefaultParagraphFont"/>
+    <w:link w:val="Header"/>
+    <w:uiPriority w:val="99"/>
+    <w:rsid w:val="00F576F2"/>
+  </w:style>
+  <w:style w:type="paragraph" w:styleId="Footer">
+    <w:name w:val="footer"/>
+    <w:basedOn w:val="Normal"/>
+    <w:link w:val="FooterChar"/>
+    <w:uiPriority w:val="99"/>
+    <w:unhideWhenUsed/>
+    <w:rsid w:val="00F576F2"/>
+    <w:pPr>
+      <w:tabs>
+        <w:tab w:val="center" w:pos="4252"/>
+        <w:tab w:val="right" w:pos="8504"/>
+      </w:tabs>
+    </w:pPr>
+  </w:style>
+  <w:style w:type="character" w:customStyle="1" w:styleId="FooterChar">
+    <w:name w:val="Footer Char"/>
+    <w:basedOn w:val="DefaultParagraphFont"/>
+    <w:link w:val="Footer"/>
+    <w:uiPriority w:val="99"/>
+    <w:rsid w:val="00F576F2"/>
   </w:style>
 </w:styles>
 </file>

</xml_diff>

<commit_message>
Cambios generales en Informes de avance
Actualizado el formato del xls y del doc
</commit_message>
<xml_diff>
--- a/Entregables/Informe de avance/Vigente/05.06.Informe de Avance.doc.docx
+++ b/Entregables/Informe de avance/Vigente/05.06.Informe de Avance.doc.docx
@@ -132,6 +132,7 @@
               <w:ind w:hanging="360"/>
               <w:jc w:val="both"/>
               <w:rPr>
+                <w:rFonts w:ascii="Arial" w:hAnsi="Arial" w:cs="Arial"/>
                 <w:sz w:val="22"/>
                 <w:szCs w:val="22"/>
               </w:rPr>
@@ -156,12 +157,14 @@
               <w:ind w:hanging="360"/>
               <w:jc w:val="both"/>
               <w:rPr>
+                <w:rFonts w:ascii="Arial" w:hAnsi="Arial" w:cs="Arial"/>
                 <w:sz w:val="22"/>
                 <w:szCs w:val="22"/>
               </w:rPr>
             </w:pPr>
             <w:r>
               <w:rPr>
+                <w:rFonts w:ascii="Arial" w:hAnsi="Arial" w:cs="Arial"/>
                 <w:sz w:val="22"/>
                 <w:szCs w:val="22"/>
               </w:rPr>
@@ -179,16 +182,28 @@
               <w:ind w:hanging="360"/>
               <w:jc w:val="both"/>
               <w:rPr>
+                <w:rFonts w:ascii="Arial" w:hAnsi="Arial" w:cs="Arial"/>
                 <w:sz w:val="22"/>
                 <w:szCs w:val="22"/>
               </w:rPr>
             </w:pPr>
             <w:r>
               <w:rPr>
+                <w:rFonts w:ascii="Arial" w:hAnsi="Arial" w:cs="Arial"/>
                 <w:sz w:val="22"/>
                 <w:szCs w:val="22"/>
               </w:rPr>
-              <w:t>Matriz de Roles y Responsabilidades.</w:t>
+              <w:t>Matriz d</w:t>
+            </w:r>
+            <w:bookmarkStart w:id="0" w:name="_GoBack"/>
+            <w:bookmarkEnd w:id="0"/>
+            <w:r>
+              <w:rPr>
+                <w:rFonts w:ascii="Arial" w:hAnsi="Arial" w:cs="Arial"/>
+                <w:sz w:val="22"/>
+                <w:szCs w:val="22"/>
+              </w:rPr>
+              <w:t>e Roles y Responsabilidades.</w:t>
             </w:r>
           </w:p>
           <w:p>
@@ -202,12 +217,14 @@
               <w:ind w:hanging="360"/>
               <w:jc w:val="both"/>
               <w:rPr>
+                <w:rFonts w:ascii="Arial" w:hAnsi="Arial" w:cs="Arial"/>
                 <w:sz w:val="22"/>
                 <w:szCs w:val="22"/>
               </w:rPr>
             </w:pPr>
             <w:r>
               <w:rPr>
+                <w:rFonts w:ascii="Arial" w:hAnsi="Arial" w:cs="Arial"/>
                 <w:sz w:val="22"/>
                 <w:szCs w:val="22"/>
               </w:rPr>
@@ -225,12 +242,14 @@
               <w:ind w:hanging="360"/>
               <w:jc w:val="both"/>
               <w:rPr>
+                <w:rFonts w:ascii="Arial" w:hAnsi="Arial" w:cs="Arial"/>
                 <w:sz w:val="22"/>
                 <w:szCs w:val="22"/>
               </w:rPr>
             </w:pPr>
             <w:r>
               <w:rPr>
+                <w:rFonts w:ascii="Arial" w:hAnsi="Arial" w:cs="Arial"/>
                 <w:sz w:val="22"/>
                 <w:szCs w:val="22"/>
               </w:rPr>
@@ -250,13 +269,11 @@
             </w:pPr>
             <w:r>
               <w:rPr>
+                <w:rFonts w:ascii="Arial" w:hAnsi="Arial" w:cs="Arial"/>
                 <w:sz w:val="22"/>
                 <w:szCs w:val="22"/>
               </w:rPr>
-              <w:t>Estructura de descomposición del trabajo</w:t>
-            </w:r>
-            <w:r>
-              <w:t>.</w:t>
+              <w:t>Estructura de descomposición del trabajo.</w:t>
             </w:r>
           </w:p>
           <w:p>
@@ -1280,8 +1297,6 @@
         <w:pStyle w:val="Title"/>
         <w:jc w:val="left"/>
       </w:pPr>
-      <w:bookmarkStart w:id="0" w:name="_GoBack"/>
-      <w:bookmarkEnd w:id="0"/>
       <w:r>
         <w:rPr>
           <w:rFonts w:ascii="Arial Black" w:eastAsia="Arial Black" w:hAnsi="Arial Black" w:cs="Arial Black"/>
@@ -1762,14 +1777,7 @@
               <w:rFonts w:ascii="Arial" w:eastAsia="Arial" w:hAnsi="Arial" w:cs="Arial"/>
               <w:b/>
             </w:rPr>
-            <w:t>05/06</w:t>
-          </w:r>
-          <w:r>
-            <w:rPr>
-              <w:rFonts w:ascii="Arial" w:eastAsia="Arial" w:hAnsi="Arial" w:cs="Arial"/>
-              <w:b/>
-            </w:rPr>
-            <w:t>/2015</w:t>
+            <w:t>05/06/2015</w:t>
           </w:r>
         </w:p>
       </w:tc>

</xml_diff>